<commit_message>
update user guide of multi-column saving function
</commit_message>
<xml_diff>
--- a/guide/AutoTest使用手册.docx
+++ b/guide/AutoTest使用手册.docx
@@ -237,7 +237,7 @@
         <w:rPr>
           <w:rFonts w:hint="eastAsia"/>
         </w:rPr>
-        <w:t>02</w:t>
+        <w:t>03</w:t>
       </w:r>
     </w:p>
     <w:p>
@@ -754,15 +754,7 @@
                 <w:sz w:val="20"/>
                 <w:szCs w:val="20"/>
               </w:rPr>
-              <w:t>V1.</w:t>
-            </w:r>
-            <w:r>
-              <w:rPr>
-                <w:rFonts w:hint="eastAsia"/>
-                <w:sz w:val="20"/>
-                <w:szCs w:val="20"/>
-              </w:rPr>
-              <w:t>3</w:t>
+              <w:t>V1.3</w:t>
             </w:r>
           </w:p>
         </w:tc>
@@ -774,42 +766,32 @@
             <w:pPr>
               <w:jc w:val="center"/>
               <w:rPr>
-                <w:rFonts w:hint="eastAsia"/>
-                <w:sz w:val="20"/>
-                <w:szCs w:val="20"/>
-              </w:rPr>
-            </w:pPr>
-            <w:r>
-              <w:rPr>
-                <w:rFonts w:hint="eastAsia"/>
-                <w:sz w:val="20"/>
-                <w:szCs w:val="20"/>
-              </w:rPr>
-              <w:t xml:space="preserve">Add </w:t>
-            </w:r>
-            <w:r>
-              <w:rPr>
-                <w:rFonts w:hint="eastAsia"/>
-                <w:sz w:val="20"/>
-                <w:szCs w:val="20"/>
-              </w:rPr>
-              <w:t>DL3021 and CH347 instrument</w:t>
-            </w:r>
-            <w:r>
-              <w:rPr>
-                <w:rFonts w:hint="eastAsia"/>
-                <w:sz w:val="20"/>
-                <w:szCs w:val="20"/>
-              </w:rPr>
-              <w:t>s</w:t>
-            </w:r>
-            <w:r>
-              <w:rPr>
-                <w:rFonts w:hint="eastAsia"/>
-                <w:sz w:val="20"/>
-                <w:szCs w:val="20"/>
-              </w:rPr>
-              <w:t xml:space="preserve"> in custom test</w:t>
+                <w:sz w:val="20"/>
+                <w:szCs w:val="20"/>
+              </w:rPr>
+            </w:pPr>
+            <w:r>
+              <w:rPr>
+                <w:rFonts w:hint="eastAsia"/>
+                <w:sz w:val="20"/>
+                <w:szCs w:val="20"/>
+              </w:rPr>
+              <w:t>Add multi-</w:t>
+            </w:r>
+            <w:r>
+              <w:rPr>
+                <w:sz w:val="20"/>
+                <w:szCs w:val="20"/>
+              </w:rPr>
+              <w:t>column</w:t>
+            </w:r>
+            <w:r>
+              <w:rPr>
+                <w:rFonts w:hint="eastAsia"/>
+                <w:sz w:val="20"/>
+                <w:szCs w:val="20"/>
+              </w:rPr>
+              <w:t xml:space="preserve"> saving function in custom test</w:t>
             </w:r>
           </w:p>
         </w:tc>
@@ -821,58 +803,17 @@
             <w:pPr>
               <w:jc w:val="center"/>
               <w:rPr>
-                <w:rFonts w:hint="eastAsia"/>
-                <w:sz w:val="20"/>
-                <w:szCs w:val="20"/>
-              </w:rPr>
-            </w:pPr>
-            <w:r>
-              <w:rPr>
-                <w:rFonts w:hint="eastAsia"/>
-                <w:sz w:val="20"/>
-                <w:szCs w:val="20"/>
-              </w:rPr>
-              <w:t>202</w:t>
-            </w:r>
-            <w:r>
-              <w:rPr>
-                <w:rFonts w:hint="eastAsia"/>
-                <w:sz w:val="20"/>
-                <w:szCs w:val="20"/>
-              </w:rPr>
-              <w:t>5</w:t>
-            </w:r>
-            <w:r>
-              <w:rPr>
-                <w:rFonts w:hint="eastAsia"/>
-                <w:sz w:val="20"/>
-                <w:szCs w:val="20"/>
-              </w:rPr>
-              <w:t>/</w:t>
-            </w:r>
-            <w:r>
-              <w:rPr>
-                <w:rFonts w:hint="eastAsia"/>
-                <w:sz w:val="20"/>
-                <w:szCs w:val="20"/>
-              </w:rPr>
-              <w:t>01</w:t>
-            </w:r>
-            <w:r>
-              <w:rPr>
-                <w:rFonts w:hint="eastAsia"/>
-                <w:sz w:val="20"/>
-                <w:szCs w:val="20"/>
-              </w:rPr>
-              <w:t>/</w:t>
-            </w:r>
-            <w:r>
-              <w:rPr>
-                <w:rFonts w:hint="eastAsia"/>
-                <w:sz w:val="20"/>
-                <w:szCs w:val="20"/>
-              </w:rPr>
-              <w:t>02</w:t>
+                <w:sz w:val="20"/>
+                <w:szCs w:val="20"/>
+              </w:rPr>
+            </w:pPr>
+            <w:r>
+              <w:rPr>
+                <w:rFonts w:hint="eastAsia"/>
+                <w:sz w:val="20"/>
+                <w:szCs w:val="20"/>
+              </w:rPr>
+              <w:t>2025/01/03</w:t>
             </w:r>
           </w:p>
         </w:tc>
@@ -3615,7 +3556,7 @@
           <w:noProof/>
         </w:rPr>
         <w:drawing>
-          <wp:inline distT="0" distB="0" distL="0" distR="0" wp14:anchorId="580F40CE" wp14:editId="5C35F23B">
+          <wp:inline distT="0" distB="0" distL="0" distR="0" wp14:anchorId="744F9AA3" wp14:editId="2CEC5F58">
             <wp:extent cx="5771910" cy="3600000"/>
             <wp:effectExtent l="0" t="0" r="635" b="635"/>
             <wp:docPr id="1436966812" name="图片 1"/>
@@ -3738,7 +3679,7 @@
         </w:rPr>
         <w:lastRenderedPageBreak/>
         <w:drawing>
-          <wp:inline distT="0" distB="0" distL="0" distR="0" wp14:anchorId="1C9AA1A5" wp14:editId="7337F31B">
+          <wp:inline distT="0" distB="0" distL="0" distR="0" wp14:anchorId="03127DD3" wp14:editId="7771CCBC">
             <wp:extent cx="6268440" cy="3600000"/>
             <wp:effectExtent l="0" t="0" r="0" b="635"/>
             <wp:docPr id="455847871" name="图片 1"/>
@@ -3783,7 +3724,7 @@
           <w:noProof/>
         </w:rPr>
         <w:drawing>
-          <wp:inline distT="0" distB="0" distL="0" distR="0" wp14:anchorId="44764D8B" wp14:editId="0989955B">
+          <wp:inline distT="0" distB="0" distL="0" distR="0" wp14:anchorId="63C83445" wp14:editId="128A2219">
             <wp:extent cx="3932806" cy="3600000"/>
             <wp:effectExtent l="0" t="0" r="0" b="635"/>
             <wp:docPr id="1843785071" name="图片 1"/>
@@ -4024,7 +3965,7 @@
           <w:noProof/>
         </w:rPr>
         <w:drawing>
-          <wp:inline distT="0" distB="0" distL="0" distR="0" wp14:anchorId="7E337EF3" wp14:editId="189A27A4">
+          <wp:inline distT="0" distB="0" distL="0" distR="0" wp14:anchorId="584AC331" wp14:editId="472F0BC9">
             <wp:extent cx="3932806" cy="3600000"/>
             <wp:effectExtent l="0" t="0" r="0" b="635"/>
             <wp:docPr id="1558121318" name="图片 1"/>
@@ -4471,7 +4412,7 @@
           <w:noProof/>
         </w:rPr>
         <w:drawing>
-          <wp:inline distT="0" distB="0" distL="0" distR="0" wp14:anchorId="6CEF7FB0" wp14:editId="3B027D39">
+          <wp:inline distT="0" distB="0" distL="0" distR="0" wp14:anchorId="72E407D1" wp14:editId="310CC90C">
             <wp:extent cx="3932806" cy="3600000"/>
             <wp:effectExtent l="0" t="0" r="0" b="635"/>
             <wp:docPr id="1708992030" name="图片 1"/>
@@ -9063,7 +9004,7 @@
                 <w:sz w:val="20"/>
                 <w:szCs w:val="20"/>
               </w:rPr>
-              <w:t>Info=measurement_info;</w:t>
+              <w:t>Info=measure;</w:t>
             </w:r>
           </w:p>
           <w:p>
@@ -9080,6 +9021,23 @@
                 <w:szCs w:val="20"/>
               </w:rPr>
               <w:t>Key=Voltage</w:t>
+            </w:r>
+          </w:p>
+          <w:p>
+            <w:pPr>
+              <w:jc w:val="center"/>
+              <w:rPr>
+                <w:sz w:val="20"/>
+                <w:szCs w:val="20"/>
+              </w:rPr>
+            </w:pPr>
+            <w:r>
+              <w:rPr>
+                <w:rFonts w:hint="eastAsia"/>
+                <w:sz w:val="20"/>
+                <w:szCs w:val="20"/>
+              </w:rPr>
+              <w:t>(Number=1)</w:t>
             </w:r>
           </w:p>
         </w:tc>
@@ -9156,7 +9114,7 @@
                 <w:sz w:val="20"/>
                 <w:szCs w:val="20"/>
               </w:rPr>
-              <w:t>Info=measurement_info;</w:t>
+              <w:t>Info=measure;</w:t>
             </w:r>
           </w:p>
           <w:p>
@@ -9337,10 +9295,10 @@
         <w:rPr>
           <w:rFonts w:hint="eastAsia"/>
         </w:rPr>
-        <w:t xml:space="preserve">test_info/ </w:t>
-      </w:r>
-      <w:r>
-        <w:t>measurement_info</w:t>
+        <w:t xml:space="preserve">test / </w:t>
+      </w:r>
+      <w:r>
+        <w:t>measure</w:t>
       </w:r>
       <w:r>
         <w:rPr>
@@ -9352,7 +9310,7 @@
         <w:rPr>
           <w:rFonts w:hint="eastAsia"/>
         </w:rPr>
-        <w:t>test_info</w:t>
+        <w:t>test</w:t>
       </w:r>
       <w:r>
         <w:rPr>
@@ -9361,7 +9319,7 @@
         <w:t>表示已设定数据的集合，</w:t>
       </w:r>
       <w:r>
-        <w:t>measurement_info</w:t>
+        <w:t>measure</w:t>
       </w:r>
       <w:r>
         <w:rPr>
@@ -9422,6 +9380,30 @@
           <w:rFonts w:hint="eastAsia"/>
         </w:rPr>
         <w:t>（非必要）。</w:t>
+      </w:r>
+      <w:r>
+        <w:rPr>
+          <w:rFonts w:hint="eastAsia"/>
+        </w:rPr>
+        <w:t>Number</w:t>
+      </w:r>
+      <w:r>
+        <w:rPr>
+          <w:rFonts w:hint="eastAsia"/>
+        </w:rPr>
+        <w:t>为想要保存的数据序列号（非必要），当想将需要保存的数据分别在多列保存时，为每列添加一个不同的</w:t>
+      </w:r>
+      <w:r>
+        <w:rPr>
+          <w:rFonts w:hint="eastAsia"/>
+        </w:rPr>
+        <w:t>Number</w:t>
+      </w:r>
+      <w:r>
+        <w:rPr>
+          <w:rFonts w:hint="eastAsia"/>
+        </w:rPr>
+        <w:t>作为标记。</w:t>
       </w:r>
     </w:p>
     <w:p/>
@@ -10163,7 +10145,6 @@
                 <w:sz w:val="20"/>
                 <w:szCs w:val="20"/>
               </w:rPr>
-              <w:lastRenderedPageBreak/>
               <w:t>Channel=1</w:t>
             </w:r>
             <w:r>
@@ -14313,7 +14294,6 @@
                 <w:sz w:val="20"/>
                 <w:szCs w:val="20"/>
               </w:rPr>
-              <w:lastRenderedPageBreak/>
               <w:t>Current</w:t>
             </w:r>
           </w:p>
@@ -14337,7 +14317,6 @@
                 <w:sz w:val="20"/>
                 <w:szCs w:val="20"/>
               </w:rPr>
-              <w:lastRenderedPageBreak/>
               <w:t>设定电流源通道的电流，单位</w:t>
             </w:r>
             <w:r>
@@ -14363,7 +14342,6 @@
                 <w:sz w:val="20"/>
                 <w:szCs w:val="20"/>
               </w:rPr>
-              <w:lastRenderedPageBreak/>
               <w:t xml:space="preserve">Channel=1 </w:t>
             </w:r>
             <w:r>
@@ -16820,7 +16798,6 @@
                 <w:sz w:val="20"/>
                 <w:szCs w:val="20"/>
               </w:rPr>
-              <w:lastRenderedPageBreak/>
               <w:t>Flag</w:t>
             </w:r>
           </w:p>
@@ -16844,7 +16821,6 @@
                 <w:sz w:val="20"/>
                 <w:szCs w:val="20"/>
               </w:rPr>
-              <w:lastRenderedPageBreak/>
               <w:t>设定是否开启平均化测量结果</w:t>
             </w:r>
           </w:p>
@@ -16862,7 +16838,6 @@
                 <w:sz w:val="20"/>
                 <w:szCs w:val="20"/>
               </w:rPr>
-              <w:lastRenderedPageBreak/>
               <w:t xml:space="preserve">Flag=ON </w:t>
             </w:r>
             <w:r>
@@ -22116,7 +22091,6 @@
                 <w:sz w:val="20"/>
                 <w:szCs w:val="20"/>
               </w:rPr>
-              <w:lastRenderedPageBreak/>
               <w:t>Channel=1</w:t>
             </w:r>
             <w:r>
@@ -24079,6 +24053,7 @@
                 <w:sz w:val="20"/>
                 <w:szCs w:val="20"/>
               </w:rPr>
+              <w:lastRenderedPageBreak/>
               <w:t>F413CH</w:t>
             </w:r>
           </w:p>
@@ -24102,6 +24077,7 @@
                 <w:sz w:val="20"/>
                 <w:szCs w:val="20"/>
               </w:rPr>
+              <w:lastRenderedPageBreak/>
               <w:t>open</w:t>
             </w:r>
           </w:p>
@@ -25482,6 +25458,7 @@
                 <w:sz w:val="20"/>
                 <w:szCs w:val="20"/>
               </w:rPr>
+              <w:lastRenderedPageBreak/>
               <w:t>'gpio_num'</w:t>
             </w:r>
             <w:r>
@@ -25522,7 +25499,6 @@
                 <w:sz w:val="20"/>
                 <w:szCs w:val="20"/>
               </w:rPr>
-              <w:lastRenderedPageBreak/>
               <w:t>}</w:t>
             </w:r>
           </w:p>
@@ -26962,6 +26938,7 @@
                 <w:sz w:val="20"/>
                 <w:szCs w:val="20"/>
               </w:rPr>
+              <w:lastRenderedPageBreak/>
               <w:t>'</w:t>
             </w:r>
             <w:r>
@@ -34596,7 +34573,7 @@
           <w:noProof/>
         </w:rPr>
         <w:drawing>
-          <wp:inline distT="0" distB="0" distL="0" distR="0" wp14:anchorId="698AB7F7" wp14:editId="09C06AC8">
+          <wp:inline distT="0" distB="0" distL="0" distR="0" wp14:anchorId="5289AF65" wp14:editId="071A8DF6">
             <wp:extent cx="4051809" cy="3600000"/>
             <wp:effectExtent l="0" t="0" r="6350" b="635"/>
             <wp:docPr id="1441945219" name="图片 1"/>
@@ -34799,7 +34776,7 @@
         </w:rPr>
         <w:lastRenderedPageBreak/>
         <w:drawing>
-          <wp:inline distT="0" distB="0" distL="0" distR="0" wp14:anchorId="35CD2B49" wp14:editId="1B0264F1">
+          <wp:inline distT="0" distB="0" distL="0" distR="0" wp14:anchorId="20C4C8CC" wp14:editId="3857F6F4">
             <wp:extent cx="4357872" cy="3600000"/>
             <wp:effectExtent l="0" t="0" r="5080" b="635"/>
             <wp:docPr id="1781787630" name="图片 1"/>
@@ -35155,7 +35132,7 @@
         </w:rPr>
         <w:lastRenderedPageBreak/>
         <w:drawing>
-          <wp:inline distT="0" distB="0" distL="0" distR="0" wp14:anchorId="45E727B9" wp14:editId="4FEBCA8F">
+          <wp:inline distT="0" distB="0" distL="0" distR="0" wp14:anchorId="21A9B500" wp14:editId="069189FC">
             <wp:extent cx="4357872" cy="3600000"/>
             <wp:effectExtent l="0" t="0" r="5080" b="635"/>
             <wp:docPr id="427529462" name="图片 1"/>
@@ -36176,7 +36153,7 @@
           <w:noProof/>
         </w:rPr>
         <w:drawing>
-          <wp:inline distT="0" distB="0" distL="0" distR="0" wp14:anchorId="23C6AE70" wp14:editId="181EB40A">
+          <wp:inline distT="0" distB="0" distL="0" distR="0" wp14:anchorId="186738E1" wp14:editId="4AFDC948">
             <wp:extent cx="4357872" cy="3600000"/>
             <wp:effectExtent l="0" t="0" r="5080" b="635"/>
             <wp:docPr id="302079662" name="图片 1"/>
@@ -36397,7 +36374,7 @@
         </w:rPr>
         <w:lastRenderedPageBreak/>
         <w:drawing>
-          <wp:inline distT="0" distB="0" distL="0" distR="0" wp14:anchorId="6CEDA3B2" wp14:editId="73ADC91D">
+          <wp:inline distT="0" distB="0" distL="0" distR="0" wp14:anchorId="051FBC2E" wp14:editId="2D82EF34">
             <wp:extent cx="4357872" cy="3600000"/>
             <wp:effectExtent l="0" t="0" r="5080" b="635"/>
             <wp:docPr id="872445760" name="图片 1"/>
@@ -36713,7 +36690,7 @@
         </w:rPr>
         <w:lastRenderedPageBreak/>
         <w:drawing>
-          <wp:inline distT="0" distB="0" distL="0" distR="0" wp14:anchorId="6D095BA3" wp14:editId="1B0D7108">
+          <wp:inline distT="0" distB="0" distL="0" distR="0" wp14:anchorId="131F641A" wp14:editId="364FF47D">
             <wp:extent cx="4357872" cy="3600000"/>
             <wp:effectExtent l="0" t="0" r="5080" b="635"/>
             <wp:docPr id="1090776448" name="图片 1"/>
@@ -36893,7 +36870,7 @@
           <w:noProof/>
         </w:rPr>
         <w:drawing>
-          <wp:inline distT="0" distB="0" distL="0" distR="0" wp14:anchorId="6DB5FA46" wp14:editId="794F3C5F">
+          <wp:inline distT="0" distB="0" distL="0" distR="0" wp14:anchorId="34633E58" wp14:editId="5E5B9520">
             <wp:extent cx="4056338" cy="3600000"/>
             <wp:effectExtent l="0" t="0" r="1905" b="635"/>
             <wp:docPr id="1318154399" name="图片 1"/>
@@ -37051,7 +37028,7 @@
         </w:rPr>
         <w:lastRenderedPageBreak/>
         <w:drawing>
-          <wp:inline distT="0" distB="0" distL="0" distR="0" wp14:anchorId="6FCC0CE8" wp14:editId="02181EFD">
+          <wp:inline distT="0" distB="0" distL="0" distR="0" wp14:anchorId="7A74E0B0" wp14:editId="70DCA7A3">
             <wp:extent cx="5269058" cy="3600000"/>
             <wp:effectExtent l="0" t="0" r="8255" b="635"/>
             <wp:docPr id="1259015675" name="图片 1"/>
@@ -37481,7 +37458,7 @@
         </w:rPr>
         <w:lastRenderedPageBreak/>
         <w:drawing>
-          <wp:inline distT="0" distB="0" distL="0" distR="0" wp14:anchorId="72698961" wp14:editId="55C8344B">
+          <wp:inline distT="0" distB="0" distL="0" distR="0" wp14:anchorId="5C18010A" wp14:editId="1FECBAF8">
             <wp:extent cx="5269058" cy="3600000"/>
             <wp:effectExtent l="0" t="0" r="8255" b="635"/>
             <wp:docPr id="388100729" name="图片 1"/>
@@ -37835,7 +37812,7 @@
         </w:rPr>
         <w:lastRenderedPageBreak/>
         <w:drawing>
-          <wp:inline distT="0" distB="0" distL="0" distR="0" wp14:anchorId="7C8AFAEF" wp14:editId="7AC98CEB">
+          <wp:inline distT="0" distB="0" distL="0" distR="0" wp14:anchorId="57CD89DE" wp14:editId="032EF852">
             <wp:extent cx="5269058" cy="3600000"/>
             <wp:effectExtent l="0" t="0" r="8255" b="635"/>
             <wp:docPr id="869689156" name="图片 1"/>
@@ -42319,6 +42296,7 @@
     <w:rsid w:val="001907F8"/>
     <w:rsid w:val="00340EF9"/>
     <w:rsid w:val="003778A0"/>
+    <w:rsid w:val="003A2234"/>
     <w:rsid w:val="003B6E49"/>
     <w:rsid w:val="00544F0F"/>
     <w:rsid w:val="00573578"/>
@@ -42328,6 +42306,7 @@
     <w:rsid w:val="00C07DC1"/>
     <w:rsid w:val="00CA7E0D"/>
     <w:rsid w:val="00CB606A"/>
+    <w:rsid w:val="00E56F21"/>
     <w:rsid w:val="00EB4366"/>
     <w:rsid w:val="00F03879"/>
   </w:rsids>
@@ -43063,6 +43042,10 @@
 </file>
 
 <file path=customXml/item1.xml><?xml version="1.0" encoding="utf-8"?>
+<b:Sources xmlns:b="http://schemas.openxmlformats.org/officeDocument/2006/bibliography" xmlns="http://schemas.openxmlformats.org/officeDocument/2006/bibliography" SelectedStyle="\APASixthEditionOfficeOnline.xsl" StyleName="APA" Version="6"/>
+</file>
+
+<file path=customXml/item2.xml><?xml version="1.0" encoding="utf-8"?>
 <s:customData xmlns="http://www.wps.cn/officeDocument/2013/wpsCustomData" xmlns:s="http://www.wps.cn/officeDocument/2013/wpsCustomData">
   <customSectProps>
     <customSectPr/>
@@ -43073,22 +43056,18 @@
 </s:customData>
 </file>
 
-<file path=customXml/item2.xml><?xml version="1.0" encoding="utf-8"?>
-<b:Sources xmlns:b="http://schemas.openxmlformats.org/officeDocument/2006/bibliography" xmlns="http://schemas.openxmlformats.org/officeDocument/2006/bibliography" SelectedStyle="\APASixthEditionOfficeOnline.xsl" StyleName="APA" Version="6"/>
+<file path=customXml/itemProps1.xml><?xml version="1.0" encoding="utf-8"?>
+<ds:datastoreItem xmlns:ds="http://schemas.openxmlformats.org/officeDocument/2006/customXml" ds:itemID="{D0AC56AA-80F1-4639-BE62-F6B965E8C1FE}">
+  <ds:schemaRefs>
+    <ds:schemaRef ds:uri="http://schemas.openxmlformats.org/officeDocument/2006/bibliography"/>
+  </ds:schemaRefs>
+</ds:datastoreItem>
 </file>
 
-<file path=customXml/itemProps1.xml><?xml version="1.0" encoding="utf-8"?>
+<file path=customXml/itemProps2.xml><?xml version="1.0" encoding="utf-8"?>
 <ds:datastoreItem xmlns:ds="http://schemas.openxmlformats.org/officeDocument/2006/customXml" ds:itemID="{B1977F7D-205B-4081-913C-38D41E755F92}">
   <ds:schemaRefs>
     <ds:schemaRef ds:uri="http://www.wps.cn/officeDocument/2013/wpsCustomData"/>
   </ds:schemaRefs>
 </ds:datastoreItem>
-</file>
-
-<file path=customXml/itemProps2.xml><?xml version="1.0" encoding="utf-8"?>
-<ds:datastoreItem xmlns:ds="http://schemas.openxmlformats.org/officeDocument/2006/customXml" ds:itemID="{D0AC56AA-80F1-4639-BE62-F6B965E8C1FE}">
-  <ds:schemaRefs>
-    <ds:schemaRef ds:uri="http://schemas.openxmlformats.org/officeDocument/2006/bibliography"/>
-  </ds:schemaRefs>
-</ds:datastoreItem>
 </file>
</xml_diff>

<commit_message>
add IT6722A and IT6835A, modify condition function bug in cutsom test
</commit_message>
<xml_diff>
--- a/guide/AutoTest使用手册.docx
+++ b/guide/AutoTest使用手册.docx
@@ -237,7 +237,13 @@
         <w:rPr>
           <w:rFonts w:hint="eastAsia"/>
         </w:rPr>
-        <w:t>03</w:t>
+        <w:t>0</w:t>
+      </w:r>
+      <w:r>
+        <w:rPr>
+          <w:rFonts w:hint="eastAsia"/>
+        </w:rPr>
+        <w:t>8</w:t>
       </w:r>
     </w:p>
     <w:p>
@@ -263,7 +269,7 @@
         <w:rPr>
           <w:rFonts w:hint="eastAsia"/>
         </w:rPr>
-        <w:t>3</w:t>
+        <w:t>4</w:t>
       </w:r>
     </w:p>
     <w:p>
@@ -827,6 +833,84 @@
             <w:pPr>
               <w:jc w:val="center"/>
               <w:rPr>
+                <w:sz w:val="20"/>
+                <w:szCs w:val="20"/>
+              </w:rPr>
+            </w:pPr>
+            <w:r>
+              <w:rPr>
+                <w:rFonts w:hint="eastAsia"/>
+                <w:sz w:val="20"/>
+                <w:szCs w:val="20"/>
+              </w:rPr>
+              <w:t>V1.4</w:t>
+            </w:r>
+          </w:p>
+        </w:tc>
+        <w:tc>
+          <w:tcPr>
+            <w:tcW w:w="5953" w:type="dxa"/>
+          </w:tcPr>
+          <w:p>
+            <w:pPr>
+              <w:jc w:val="center"/>
+              <w:rPr>
+                <w:rFonts w:hint="eastAsia"/>
+                <w:sz w:val="20"/>
+                <w:szCs w:val="20"/>
+              </w:rPr>
+            </w:pPr>
+            <w:r>
+              <w:rPr>
+                <w:rFonts w:hint="eastAsia"/>
+                <w:sz w:val="20"/>
+                <w:szCs w:val="20"/>
+              </w:rPr>
+              <w:t>Add IT6722A/IT6835A instrument in custom test</w:t>
+            </w:r>
+          </w:p>
+        </w:tc>
+        <w:tc>
+          <w:tcPr>
+            <w:tcW w:w="2127" w:type="dxa"/>
+          </w:tcPr>
+          <w:p>
+            <w:pPr>
+              <w:jc w:val="center"/>
+              <w:rPr>
+                <w:sz w:val="20"/>
+                <w:szCs w:val="20"/>
+              </w:rPr>
+            </w:pPr>
+            <w:r>
+              <w:rPr>
+                <w:rFonts w:hint="eastAsia"/>
+                <w:sz w:val="20"/>
+                <w:szCs w:val="20"/>
+              </w:rPr>
+              <w:t>2025/01/0</w:t>
+            </w:r>
+            <w:r>
+              <w:rPr>
+                <w:rFonts w:hint="eastAsia"/>
+                <w:sz w:val="20"/>
+                <w:szCs w:val="20"/>
+              </w:rPr>
+              <w:t>8</w:t>
+            </w:r>
+          </w:p>
+        </w:tc>
+      </w:tr>
+      <w:tr>
+        <w:tc>
+          <w:tcPr>
+            <w:tcW w:w="1980" w:type="dxa"/>
+          </w:tcPr>
+          <w:p>
+            <w:pPr>
+              <w:jc w:val="center"/>
+              <w:rPr>
+                <w:rFonts w:hint="eastAsia"/>
                 <w:sz w:val="20"/>
                 <w:szCs w:val="20"/>
               </w:rPr>
@@ -11892,9 +11976,6 @@
               <w:t>operate=</w:t>
             </w:r>
             <w:r>
-              <w:t xml:space="preserve"> </w:t>
-            </w:r>
-            <w:r>
               <w:rPr>
                 <w:sz w:val="20"/>
                 <w:szCs w:val="20"/>
@@ -12030,9 +12111,6 @@
               <w:t>operate=</w:t>
             </w:r>
             <w:r>
-              <w:t xml:space="preserve"> </w:t>
-            </w:r>
-            <w:r>
               <w:rPr>
                 <w:sz w:val="20"/>
                 <w:szCs w:val="20"/>
@@ -12135,9 +12213,6 @@
               <w:t>operate=</w:t>
             </w:r>
             <w:r>
-              <w:t xml:space="preserve"> </w:t>
-            </w:r>
-            <w:r>
               <w:t>enter_cv_4_wire</w:t>
             </w:r>
           </w:p>
@@ -12220,9 +12295,6 @@
               <w:t>operate=</w:t>
             </w:r>
             <w:r>
-              <w:t xml:space="preserve"> </w:t>
-            </w:r>
-            <w:r>
               <w:t>enter_cv_</w:t>
             </w:r>
             <w:r>
@@ -12314,9 +12386,6 @@
               <w:t>operate=</w:t>
             </w:r>
             <w:r>
-              <w:t xml:space="preserve"> </w:t>
-            </w:r>
-            <w:r>
               <w:t>enter_c</w:t>
             </w:r>
             <w:r>
@@ -12408,9 +12477,6 @@
               <w:t>operate=</w:t>
             </w:r>
             <w:r>
-              <w:t xml:space="preserve"> </w:t>
-            </w:r>
-            <w:r>
               <w:t>enter_c</w:t>
             </w:r>
             <w:r>
@@ -12511,9 +12577,6 @@
               <w:t>operate=</w:t>
             </w:r>
             <w:r>
-              <w:t xml:space="preserve"> </w:t>
-            </w:r>
-            <w:r>
               <w:t>enter_c</w:t>
             </w:r>
             <w:r>
@@ -12605,9 +12668,6 @@
               <w:t>operate=</w:t>
             </w:r>
             <w:r>
-              <w:t xml:space="preserve"> </w:t>
-            </w:r>
-            <w:r>
               <w:t>enter_c</w:t>
             </w:r>
             <w:r>
@@ -14059,9 +14119,6 @@
               <w:t>operate=</w:t>
             </w:r>
             <w:r>
-              <w:t xml:space="preserve"> </w:t>
-            </w:r>
-            <w:r>
               <w:rPr>
                 <w:sz w:val="20"/>
                 <w:szCs w:val="20"/>
@@ -14247,9 +14304,6 @@
               <w:t>operate=</w:t>
             </w:r>
             <w:r>
-              <w:t xml:space="preserve"> </w:t>
-            </w:r>
-            <w:r>
               <w:rPr>
                 <w:sz w:val="20"/>
                 <w:szCs w:val="20"/>
@@ -14402,9 +14456,6 @@
               <w:t>operate=</w:t>
             </w:r>
             <w:r>
-              <w:t xml:space="preserve"> </w:t>
-            </w:r>
-            <w:r>
               <w:t>set_speed</w:t>
             </w:r>
           </w:p>
@@ -15055,9 +15106,6 @@
                 <w:szCs w:val="20"/>
               </w:rPr>
               <w:t>operate=</w:t>
-            </w:r>
-            <w:r>
-              <w:t xml:space="preserve"> </w:t>
             </w:r>
             <w:r>
               <w:rPr>
@@ -23560,11 +23608,18 @@
             </w:pPr>
             <w:r>
               <w:rPr>
-                <w:rFonts w:hint="eastAsia"/>
                 <w:sz w:val="20"/>
                 <w:szCs w:val="20"/>
               </w:rPr>
               <w:t>operate</w:t>
+            </w:r>
+            <w:r>
+              <w:rPr>
+                <w:rFonts w:hint="eastAsia"/>
+                <w:sz w:val="20"/>
+                <w:szCs w:val="20"/>
+              </w:rPr>
+              <w:t>=</w:t>
             </w:r>
             <w:r>
               <w:rPr>
@@ -29085,6 +29140,1188 @@
                 <w:szCs w:val="20"/>
               </w:rPr>
               <w:t>1=CS1</w:t>
+            </w:r>
+          </w:p>
+        </w:tc>
+      </w:tr>
+      <w:tr>
+        <w:tc>
+          <w:tcPr>
+            <w:tcW w:w="1853" w:type="dxa"/>
+            <w:vMerge w:val="restart"/>
+            <w:vAlign w:val="center"/>
+          </w:tcPr>
+          <w:p>
+            <w:pPr>
+              <w:jc w:val="center"/>
+              <w:rPr>
+                <w:sz w:val="20"/>
+                <w:szCs w:val="20"/>
+              </w:rPr>
+            </w:pPr>
+            <w:r>
+              <w:rPr>
+                <w:sz w:val="20"/>
+                <w:szCs w:val="20"/>
+              </w:rPr>
+              <w:lastRenderedPageBreak/>
+              <w:t>IT6722A</w:t>
+            </w:r>
+            <w:r>
+              <w:rPr>
+                <w:rFonts w:hint="eastAsia"/>
+                <w:sz w:val="20"/>
+                <w:szCs w:val="20"/>
+              </w:rPr>
+              <w:t>/</w:t>
+            </w:r>
+          </w:p>
+          <w:p>
+            <w:pPr>
+              <w:jc w:val="center"/>
+              <w:rPr>
+                <w:rFonts w:hint="eastAsia"/>
+                <w:sz w:val="20"/>
+                <w:szCs w:val="20"/>
+              </w:rPr>
+            </w:pPr>
+            <w:r>
+              <w:rPr>
+                <w:sz w:val="20"/>
+                <w:szCs w:val="20"/>
+              </w:rPr>
+              <w:t>IT6835A</w:t>
+            </w:r>
+          </w:p>
+        </w:tc>
+        <w:tc>
+          <w:tcPr>
+            <w:tcW w:w="3104" w:type="dxa"/>
+            <w:vAlign w:val="center"/>
+          </w:tcPr>
+          <w:p>
+            <w:pPr>
+              <w:jc w:val="center"/>
+              <w:rPr>
+                <w:sz w:val="20"/>
+                <w:szCs w:val="20"/>
+              </w:rPr>
+            </w:pPr>
+            <w:r>
+              <w:rPr>
+                <w:rFonts w:hint="eastAsia"/>
+                <w:sz w:val="20"/>
+                <w:szCs w:val="20"/>
+              </w:rPr>
+              <w:t>open</w:t>
+            </w:r>
+          </w:p>
+        </w:tc>
+        <w:tc>
+          <w:tcPr>
+            <w:tcW w:w="1508" w:type="dxa"/>
+            <w:vAlign w:val="center"/>
+          </w:tcPr>
+          <w:p>
+            <w:pPr>
+              <w:jc w:val="center"/>
+              <w:rPr>
+                <w:rFonts w:hint="eastAsia"/>
+                <w:sz w:val="20"/>
+                <w:szCs w:val="20"/>
+              </w:rPr>
+            </w:pPr>
+            <w:r>
+              <w:rPr>
+                <w:sz w:val="20"/>
+                <w:szCs w:val="20"/>
+              </w:rPr>
+              <w:t>Communication</w:t>
+            </w:r>
+          </w:p>
+        </w:tc>
+        <w:tc>
+          <w:tcPr>
+            <w:tcW w:w="3718" w:type="dxa"/>
+            <w:vAlign w:val="center"/>
+          </w:tcPr>
+          <w:p>
+            <w:pPr>
+              <w:jc w:val="center"/>
+              <w:rPr>
+                <w:sz w:val="20"/>
+                <w:szCs w:val="20"/>
+              </w:rPr>
+            </w:pPr>
+            <w:r>
+              <w:rPr>
+                <w:rFonts w:hint="eastAsia"/>
+                <w:sz w:val="20"/>
+                <w:szCs w:val="20"/>
+              </w:rPr>
+              <w:t>连接</w:t>
+            </w:r>
+            <w:r>
+              <w:rPr>
+                <w:rFonts w:hint="eastAsia"/>
+                <w:sz w:val="20"/>
+                <w:szCs w:val="20"/>
+              </w:rPr>
+              <w:t>仪器</w:t>
+            </w:r>
+          </w:p>
+          <w:p>
+            <w:pPr>
+              <w:jc w:val="center"/>
+              <w:rPr>
+                <w:rFonts w:hint="eastAsia"/>
+                <w:sz w:val="20"/>
+                <w:szCs w:val="20"/>
+              </w:rPr>
+            </w:pPr>
+            <w:r>
+              <w:rPr>
+                <w:sz w:val="20"/>
+                <w:szCs w:val="20"/>
+              </w:rPr>
+              <w:t>Communication</w:t>
+            </w:r>
+            <w:r>
+              <w:rPr>
+                <w:rFonts w:hint="eastAsia"/>
+                <w:sz w:val="20"/>
+                <w:szCs w:val="20"/>
+              </w:rPr>
+              <w:t>=visa</w:t>
+            </w:r>
+          </w:p>
+        </w:tc>
+      </w:tr>
+      <w:tr>
+        <w:tc>
+          <w:tcPr>
+            <w:tcW w:w="1853" w:type="dxa"/>
+            <w:vMerge/>
+            <w:vAlign w:val="center"/>
+          </w:tcPr>
+          <w:p>
+            <w:pPr>
+              <w:jc w:val="center"/>
+              <w:rPr>
+                <w:rFonts w:hint="eastAsia"/>
+                <w:sz w:val="20"/>
+                <w:szCs w:val="20"/>
+              </w:rPr>
+            </w:pPr>
+          </w:p>
+        </w:tc>
+        <w:tc>
+          <w:tcPr>
+            <w:tcW w:w="3104" w:type="dxa"/>
+            <w:vAlign w:val="center"/>
+          </w:tcPr>
+          <w:p>
+            <w:pPr>
+              <w:jc w:val="center"/>
+              <w:rPr>
+                <w:rFonts w:hint="eastAsia"/>
+                <w:sz w:val="20"/>
+                <w:szCs w:val="20"/>
+              </w:rPr>
+            </w:pPr>
+            <w:r>
+              <w:rPr>
+                <w:sz w:val="20"/>
+                <w:szCs w:val="20"/>
+              </w:rPr>
+              <w:t>close</w:t>
+            </w:r>
+          </w:p>
+        </w:tc>
+        <w:tc>
+          <w:tcPr>
+            <w:tcW w:w="1508" w:type="dxa"/>
+            <w:vAlign w:val="center"/>
+          </w:tcPr>
+          <w:p>
+            <w:pPr>
+              <w:jc w:val="center"/>
+              <w:rPr>
+                <w:sz w:val="20"/>
+                <w:szCs w:val="20"/>
+              </w:rPr>
+            </w:pPr>
+          </w:p>
+        </w:tc>
+        <w:tc>
+          <w:tcPr>
+            <w:tcW w:w="3718" w:type="dxa"/>
+            <w:vAlign w:val="center"/>
+          </w:tcPr>
+          <w:p>
+            <w:pPr>
+              <w:jc w:val="center"/>
+              <w:rPr>
+                <w:rFonts w:hint="eastAsia"/>
+                <w:sz w:val="20"/>
+                <w:szCs w:val="20"/>
+              </w:rPr>
+            </w:pPr>
+            <w:r>
+              <w:rPr>
+                <w:rFonts w:hint="eastAsia"/>
+                <w:sz w:val="20"/>
+                <w:szCs w:val="20"/>
+              </w:rPr>
+              <w:t>断开仪器</w:t>
+            </w:r>
+          </w:p>
+        </w:tc>
+      </w:tr>
+      <w:tr>
+        <w:tc>
+          <w:tcPr>
+            <w:tcW w:w="1853" w:type="dxa"/>
+            <w:vMerge/>
+            <w:vAlign w:val="center"/>
+          </w:tcPr>
+          <w:p>
+            <w:pPr>
+              <w:jc w:val="center"/>
+              <w:rPr>
+                <w:rFonts w:hint="eastAsia"/>
+                <w:sz w:val="20"/>
+                <w:szCs w:val="20"/>
+              </w:rPr>
+            </w:pPr>
+          </w:p>
+        </w:tc>
+        <w:tc>
+          <w:tcPr>
+            <w:tcW w:w="3104" w:type="dxa"/>
+            <w:vAlign w:val="center"/>
+          </w:tcPr>
+          <w:p>
+            <w:pPr>
+              <w:jc w:val="center"/>
+              <w:rPr>
+                <w:sz w:val="20"/>
+                <w:szCs w:val="20"/>
+              </w:rPr>
+            </w:pPr>
+            <w:r>
+              <w:rPr>
+                <w:rFonts w:hint="eastAsia"/>
+                <w:sz w:val="20"/>
+                <w:szCs w:val="20"/>
+              </w:rPr>
+              <w:t>prepare</w:t>
+            </w:r>
+          </w:p>
+        </w:tc>
+        <w:tc>
+          <w:tcPr>
+            <w:tcW w:w="1508" w:type="dxa"/>
+            <w:vAlign w:val="center"/>
+          </w:tcPr>
+          <w:p>
+            <w:pPr>
+              <w:jc w:val="center"/>
+              <w:rPr>
+                <w:sz w:val="20"/>
+                <w:szCs w:val="20"/>
+              </w:rPr>
+            </w:pPr>
+          </w:p>
+        </w:tc>
+        <w:tc>
+          <w:tcPr>
+            <w:tcW w:w="3718" w:type="dxa"/>
+            <w:vAlign w:val="center"/>
+          </w:tcPr>
+          <w:p>
+            <w:pPr>
+              <w:jc w:val="center"/>
+              <w:rPr>
+                <w:rFonts w:hint="eastAsia"/>
+                <w:sz w:val="20"/>
+                <w:szCs w:val="20"/>
+              </w:rPr>
+            </w:pPr>
+            <w:r>
+              <w:rPr>
+                <w:rFonts w:hint="eastAsia"/>
+                <w:sz w:val="20"/>
+                <w:szCs w:val="20"/>
+              </w:rPr>
+              <w:t>清空记录，允许远程操控</w:t>
+            </w:r>
+          </w:p>
+        </w:tc>
+      </w:tr>
+      <w:tr>
+        <w:tc>
+          <w:tcPr>
+            <w:tcW w:w="1853" w:type="dxa"/>
+            <w:vMerge/>
+            <w:vAlign w:val="center"/>
+          </w:tcPr>
+          <w:p>
+            <w:pPr>
+              <w:jc w:val="center"/>
+              <w:rPr>
+                <w:rFonts w:hint="eastAsia"/>
+                <w:sz w:val="20"/>
+                <w:szCs w:val="20"/>
+              </w:rPr>
+            </w:pPr>
+          </w:p>
+        </w:tc>
+        <w:tc>
+          <w:tcPr>
+            <w:tcW w:w="3104" w:type="dxa"/>
+            <w:vAlign w:val="center"/>
+          </w:tcPr>
+          <w:p>
+            <w:pPr>
+              <w:jc w:val="center"/>
+              <w:rPr>
+                <w:rFonts w:hint="eastAsia"/>
+                <w:sz w:val="20"/>
+                <w:szCs w:val="20"/>
+              </w:rPr>
+            </w:pPr>
+            <w:r>
+              <w:rPr>
+                <w:rFonts w:hint="eastAsia"/>
+                <w:sz w:val="20"/>
+                <w:szCs w:val="20"/>
+              </w:rPr>
+              <w:t>set</w:t>
+            </w:r>
+          </w:p>
+        </w:tc>
+        <w:tc>
+          <w:tcPr>
+            <w:tcW w:w="1508" w:type="dxa"/>
+            <w:vAlign w:val="center"/>
+          </w:tcPr>
+          <w:p>
+            <w:pPr>
+              <w:jc w:val="center"/>
+              <w:rPr>
+                <w:sz w:val="20"/>
+                <w:szCs w:val="20"/>
+              </w:rPr>
+            </w:pPr>
+            <w:r>
+              <w:rPr>
+                <w:rFonts w:hint="eastAsia"/>
+                <w:sz w:val="20"/>
+                <w:szCs w:val="20"/>
+              </w:rPr>
+              <w:t>Voltage</w:t>
+            </w:r>
+          </w:p>
+          <w:p>
+            <w:pPr>
+              <w:jc w:val="center"/>
+              <w:rPr>
+                <w:sz w:val="20"/>
+                <w:szCs w:val="20"/>
+              </w:rPr>
+            </w:pPr>
+            <w:r>
+              <w:rPr>
+                <w:rFonts w:hint="eastAsia"/>
+                <w:sz w:val="20"/>
+                <w:szCs w:val="20"/>
+              </w:rPr>
+              <w:t>Current</w:t>
+            </w:r>
+          </w:p>
+        </w:tc>
+        <w:tc>
+          <w:tcPr>
+            <w:tcW w:w="3718" w:type="dxa"/>
+            <w:vAlign w:val="center"/>
+          </w:tcPr>
+          <w:p>
+            <w:pPr>
+              <w:jc w:val="center"/>
+              <w:rPr>
+                <w:rFonts w:hint="eastAsia"/>
+                <w:sz w:val="20"/>
+                <w:szCs w:val="20"/>
+              </w:rPr>
+            </w:pPr>
+            <w:r>
+              <w:rPr>
+                <w:rFonts w:hint="eastAsia"/>
+                <w:sz w:val="20"/>
+                <w:szCs w:val="20"/>
+              </w:rPr>
+              <w:t>设定电压源通道的电压及电流值，单位</w:t>
+            </w:r>
+            <w:r>
+              <w:rPr>
+                <w:rFonts w:hint="eastAsia"/>
+                <w:sz w:val="20"/>
+                <w:szCs w:val="20"/>
+              </w:rPr>
+              <w:t>V</w:t>
+            </w:r>
+            <w:r>
+              <w:rPr>
+                <w:rFonts w:hint="eastAsia"/>
+                <w:sz w:val="20"/>
+                <w:szCs w:val="20"/>
+              </w:rPr>
+              <w:t>，</w:t>
+            </w:r>
+            <w:r>
+              <w:rPr>
+                <w:rFonts w:hint="eastAsia"/>
+                <w:sz w:val="20"/>
+                <w:szCs w:val="20"/>
+              </w:rPr>
+              <w:t>A</w:t>
+            </w:r>
+          </w:p>
+        </w:tc>
+      </w:tr>
+      <w:tr>
+        <w:tc>
+          <w:tcPr>
+            <w:tcW w:w="1853" w:type="dxa"/>
+            <w:vMerge/>
+            <w:vAlign w:val="center"/>
+          </w:tcPr>
+          <w:p>
+            <w:pPr>
+              <w:jc w:val="center"/>
+              <w:rPr>
+                <w:rFonts w:hint="eastAsia"/>
+                <w:sz w:val="20"/>
+                <w:szCs w:val="20"/>
+              </w:rPr>
+            </w:pPr>
+          </w:p>
+        </w:tc>
+        <w:tc>
+          <w:tcPr>
+            <w:tcW w:w="3104" w:type="dxa"/>
+            <w:vAlign w:val="center"/>
+          </w:tcPr>
+          <w:p>
+            <w:pPr>
+              <w:jc w:val="center"/>
+              <w:rPr>
+                <w:rFonts w:hint="eastAsia"/>
+                <w:sz w:val="20"/>
+                <w:szCs w:val="20"/>
+              </w:rPr>
+            </w:pPr>
+            <w:r>
+              <w:rPr>
+                <w:rFonts w:hint="eastAsia"/>
+                <w:sz w:val="20"/>
+                <w:szCs w:val="20"/>
+              </w:rPr>
+              <w:t>on</w:t>
+            </w:r>
+          </w:p>
+        </w:tc>
+        <w:tc>
+          <w:tcPr>
+            <w:tcW w:w="1508" w:type="dxa"/>
+            <w:vAlign w:val="center"/>
+          </w:tcPr>
+          <w:p>
+            <w:pPr>
+              <w:jc w:val="center"/>
+              <w:rPr>
+                <w:rFonts w:hint="eastAsia"/>
+                <w:sz w:val="20"/>
+                <w:szCs w:val="20"/>
+              </w:rPr>
+            </w:pPr>
+          </w:p>
+        </w:tc>
+        <w:tc>
+          <w:tcPr>
+            <w:tcW w:w="3718" w:type="dxa"/>
+            <w:vAlign w:val="center"/>
+          </w:tcPr>
+          <w:p>
+            <w:pPr>
+              <w:jc w:val="center"/>
+              <w:rPr>
+                <w:rFonts w:hint="eastAsia"/>
+                <w:sz w:val="20"/>
+                <w:szCs w:val="20"/>
+              </w:rPr>
+            </w:pPr>
+            <w:r>
+              <w:rPr>
+                <w:rFonts w:hint="eastAsia"/>
+                <w:sz w:val="20"/>
+                <w:szCs w:val="20"/>
+              </w:rPr>
+              <w:t>开启通道</w:t>
+            </w:r>
+          </w:p>
+        </w:tc>
+      </w:tr>
+      <w:tr>
+        <w:tc>
+          <w:tcPr>
+            <w:tcW w:w="1853" w:type="dxa"/>
+            <w:vMerge/>
+            <w:vAlign w:val="center"/>
+          </w:tcPr>
+          <w:p>
+            <w:pPr>
+              <w:jc w:val="center"/>
+              <w:rPr>
+                <w:rFonts w:hint="eastAsia"/>
+                <w:sz w:val="20"/>
+                <w:szCs w:val="20"/>
+              </w:rPr>
+            </w:pPr>
+          </w:p>
+        </w:tc>
+        <w:tc>
+          <w:tcPr>
+            <w:tcW w:w="3104" w:type="dxa"/>
+            <w:vAlign w:val="center"/>
+          </w:tcPr>
+          <w:p>
+            <w:pPr>
+              <w:jc w:val="center"/>
+              <w:rPr>
+                <w:rFonts w:hint="eastAsia"/>
+                <w:sz w:val="20"/>
+                <w:szCs w:val="20"/>
+              </w:rPr>
+            </w:pPr>
+            <w:r>
+              <w:rPr>
+                <w:rFonts w:hint="eastAsia"/>
+                <w:sz w:val="20"/>
+                <w:szCs w:val="20"/>
+              </w:rPr>
+              <w:t>off</w:t>
+            </w:r>
+          </w:p>
+        </w:tc>
+        <w:tc>
+          <w:tcPr>
+            <w:tcW w:w="1508" w:type="dxa"/>
+            <w:vAlign w:val="center"/>
+          </w:tcPr>
+          <w:p>
+            <w:pPr>
+              <w:jc w:val="center"/>
+              <w:rPr>
+                <w:rFonts w:hint="eastAsia"/>
+                <w:sz w:val="20"/>
+                <w:szCs w:val="20"/>
+              </w:rPr>
+            </w:pPr>
+          </w:p>
+        </w:tc>
+        <w:tc>
+          <w:tcPr>
+            <w:tcW w:w="3718" w:type="dxa"/>
+            <w:vAlign w:val="center"/>
+          </w:tcPr>
+          <w:p>
+            <w:pPr>
+              <w:jc w:val="center"/>
+              <w:rPr>
+                <w:rFonts w:hint="eastAsia"/>
+                <w:sz w:val="20"/>
+                <w:szCs w:val="20"/>
+              </w:rPr>
+            </w:pPr>
+            <w:r>
+              <w:rPr>
+                <w:rFonts w:hint="eastAsia"/>
+                <w:sz w:val="20"/>
+                <w:szCs w:val="20"/>
+              </w:rPr>
+              <w:t>关闭通道</w:t>
+            </w:r>
+          </w:p>
+        </w:tc>
+      </w:tr>
+      <w:tr>
+        <w:tc>
+          <w:tcPr>
+            <w:tcW w:w="1853" w:type="dxa"/>
+            <w:vMerge/>
+            <w:vAlign w:val="center"/>
+          </w:tcPr>
+          <w:p>
+            <w:pPr>
+              <w:jc w:val="center"/>
+              <w:rPr>
+                <w:rFonts w:hint="eastAsia"/>
+                <w:sz w:val="20"/>
+                <w:szCs w:val="20"/>
+              </w:rPr>
+            </w:pPr>
+          </w:p>
+        </w:tc>
+        <w:tc>
+          <w:tcPr>
+            <w:tcW w:w="3104" w:type="dxa"/>
+            <w:vAlign w:val="center"/>
+          </w:tcPr>
+          <w:p>
+            <w:pPr>
+              <w:jc w:val="center"/>
+              <w:rPr>
+                <w:rFonts w:hint="eastAsia"/>
+                <w:sz w:val="20"/>
+                <w:szCs w:val="20"/>
+              </w:rPr>
+            </w:pPr>
+            <w:r>
+              <w:rPr>
+                <w:rFonts w:hint="eastAsia"/>
+                <w:sz w:val="20"/>
+                <w:szCs w:val="20"/>
+              </w:rPr>
+              <w:t>measure</w:t>
+            </w:r>
+          </w:p>
+        </w:tc>
+        <w:tc>
+          <w:tcPr>
+            <w:tcW w:w="1508" w:type="dxa"/>
+            <w:vAlign w:val="center"/>
+          </w:tcPr>
+          <w:p>
+            <w:pPr>
+              <w:jc w:val="center"/>
+              <w:rPr>
+                <w:rFonts w:hint="eastAsia"/>
+                <w:sz w:val="20"/>
+                <w:szCs w:val="20"/>
+              </w:rPr>
+            </w:pPr>
+          </w:p>
+        </w:tc>
+        <w:tc>
+          <w:tcPr>
+            <w:tcW w:w="3718" w:type="dxa"/>
+            <w:vAlign w:val="center"/>
+          </w:tcPr>
+          <w:p>
+            <w:pPr>
+              <w:jc w:val="center"/>
+              <w:rPr>
+                <w:rFonts w:hint="eastAsia"/>
+                <w:sz w:val="20"/>
+                <w:szCs w:val="20"/>
+              </w:rPr>
+            </w:pPr>
+            <w:r>
+              <w:rPr>
+                <w:rFonts w:hint="eastAsia"/>
+                <w:sz w:val="20"/>
+                <w:szCs w:val="20"/>
+              </w:rPr>
+              <w:t>测量通道的电压和电流</w:t>
+            </w:r>
+          </w:p>
+        </w:tc>
+      </w:tr>
+      <w:tr>
+        <w:tc>
+          <w:tcPr>
+            <w:tcW w:w="1853" w:type="dxa"/>
+            <w:vMerge/>
+            <w:vAlign w:val="center"/>
+          </w:tcPr>
+          <w:p>
+            <w:pPr>
+              <w:jc w:val="center"/>
+              <w:rPr>
+                <w:rFonts w:hint="eastAsia"/>
+                <w:sz w:val="20"/>
+                <w:szCs w:val="20"/>
+              </w:rPr>
+            </w:pPr>
+          </w:p>
+        </w:tc>
+        <w:tc>
+          <w:tcPr>
+            <w:tcW w:w="3104" w:type="dxa"/>
+            <w:vAlign w:val="center"/>
+          </w:tcPr>
+          <w:p>
+            <w:pPr>
+              <w:jc w:val="center"/>
+              <w:rPr>
+                <w:rFonts w:hint="eastAsia"/>
+                <w:sz w:val="20"/>
+                <w:szCs w:val="20"/>
+              </w:rPr>
+            </w:pPr>
+            <w:r>
+              <w:rPr>
+                <w:rFonts w:hint="eastAsia"/>
+                <w:sz w:val="20"/>
+                <w:szCs w:val="20"/>
+              </w:rPr>
+              <w:t>operate=set_voltage</w:t>
+            </w:r>
+          </w:p>
+        </w:tc>
+        <w:tc>
+          <w:tcPr>
+            <w:tcW w:w="1508" w:type="dxa"/>
+            <w:vAlign w:val="center"/>
+          </w:tcPr>
+          <w:p>
+            <w:pPr>
+              <w:jc w:val="center"/>
+              <w:rPr>
+                <w:rFonts w:hint="eastAsia"/>
+                <w:sz w:val="20"/>
+                <w:szCs w:val="20"/>
+              </w:rPr>
+            </w:pPr>
+            <w:r>
+              <w:rPr>
+                <w:rFonts w:hint="eastAsia"/>
+                <w:sz w:val="20"/>
+                <w:szCs w:val="20"/>
+              </w:rPr>
+              <w:t>Voltage</w:t>
+            </w:r>
+          </w:p>
+        </w:tc>
+        <w:tc>
+          <w:tcPr>
+            <w:tcW w:w="3718" w:type="dxa"/>
+            <w:vAlign w:val="center"/>
+          </w:tcPr>
+          <w:p>
+            <w:pPr>
+              <w:jc w:val="center"/>
+              <w:rPr>
+                <w:rFonts w:hint="eastAsia"/>
+                <w:sz w:val="20"/>
+                <w:szCs w:val="20"/>
+              </w:rPr>
+            </w:pPr>
+            <w:r>
+              <w:rPr>
+                <w:rFonts w:hint="eastAsia"/>
+                <w:sz w:val="20"/>
+                <w:szCs w:val="20"/>
+              </w:rPr>
+              <w:t>设定电压源通道的电压，单位</w:t>
+            </w:r>
+            <w:r>
+              <w:rPr>
+                <w:rFonts w:hint="eastAsia"/>
+                <w:sz w:val="20"/>
+                <w:szCs w:val="20"/>
+              </w:rPr>
+              <w:t>V</w:t>
+            </w:r>
+          </w:p>
+        </w:tc>
+      </w:tr>
+      <w:tr>
+        <w:tc>
+          <w:tcPr>
+            <w:tcW w:w="1853" w:type="dxa"/>
+            <w:vMerge/>
+            <w:vAlign w:val="center"/>
+          </w:tcPr>
+          <w:p>
+            <w:pPr>
+              <w:jc w:val="center"/>
+              <w:rPr>
+                <w:rFonts w:hint="eastAsia"/>
+                <w:sz w:val="20"/>
+                <w:szCs w:val="20"/>
+              </w:rPr>
+            </w:pPr>
+          </w:p>
+        </w:tc>
+        <w:tc>
+          <w:tcPr>
+            <w:tcW w:w="3104" w:type="dxa"/>
+            <w:vAlign w:val="center"/>
+          </w:tcPr>
+          <w:p>
+            <w:pPr>
+              <w:jc w:val="center"/>
+              <w:rPr>
+                <w:rFonts w:hint="eastAsia"/>
+                <w:sz w:val="20"/>
+                <w:szCs w:val="20"/>
+              </w:rPr>
+            </w:pPr>
+            <w:r>
+              <w:rPr>
+                <w:rFonts w:hint="eastAsia"/>
+                <w:sz w:val="20"/>
+                <w:szCs w:val="20"/>
+              </w:rPr>
+              <w:t>operate=set_current</w:t>
+            </w:r>
+          </w:p>
+        </w:tc>
+        <w:tc>
+          <w:tcPr>
+            <w:tcW w:w="1508" w:type="dxa"/>
+            <w:vAlign w:val="center"/>
+          </w:tcPr>
+          <w:p>
+            <w:pPr>
+              <w:jc w:val="center"/>
+              <w:rPr>
+                <w:rFonts w:hint="eastAsia"/>
+                <w:sz w:val="20"/>
+                <w:szCs w:val="20"/>
+              </w:rPr>
+            </w:pPr>
+            <w:r>
+              <w:rPr>
+                <w:rFonts w:hint="eastAsia"/>
+                <w:sz w:val="20"/>
+                <w:szCs w:val="20"/>
+              </w:rPr>
+              <w:t>Current</w:t>
+            </w:r>
+          </w:p>
+        </w:tc>
+        <w:tc>
+          <w:tcPr>
+            <w:tcW w:w="3718" w:type="dxa"/>
+            <w:vAlign w:val="center"/>
+          </w:tcPr>
+          <w:p>
+            <w:pPr>
+              <w:jc w:val="center"/>
+              <w:rPr>
+                <w:rFonts w:hint="eastAsia"/>
+                <w:sz w:val="20"/>
+                <w:szCs w:val="20"/>
+              </w:rPr>
+            </w:pPr>
+            <w:r>
+              <w:rPr>
+                <w:rFonts w:hint="eastAsia"/>
+                <w:sz w:val="20"/>
+                <w:szCs w:val="20"/>
+              </w:rPr>
+              <w:t>设定电压源通道的电流，单位</w:t>
+            </w:r>
+            <w:r>
+              <w:rPr>
+                <w:rFonts w:hint="eastAsia"/>
+                <w:sz w:val="20"/>
+                <w:szCs w:val="20"/>
+              </w:rPr>
+              <w:t>A</w:t>
+            </w:r>
+          </w:p>
+        </w:tc>
+      </w:tr>
+      <w:tr>
+        <w:tc>
+          <w:tcPr>
+            <w:tcW w:w="1853" w:type="dxa"/>
+            <w:vMerge/>
+            <w:vAlign w:val="center"/>
+          </w:tcPr>
+          <w:p>
+            <w:pPr>
+              <w:jc w:val="center"/>
+              <w:rPr>
+                <w:rFonts w:hint="eastAsia"/>
+                <w:sz w:val="20"/>
+                <w:szCs w:val="20"/>
+              </w:rPr>
+            </w:pPr>
+          </w:p>
+        </w:tc>
+        <w:tc>
+          <w:tcPr>
+            <w:tcW w:w="3104" w:type="dxa"/>
+            <w:vAlign w:val="center"/>
+          </w:tcPr>
+          <w:p>
+            <w:pPr>
+              <w:jc w:val="center"/>
+              <w:rPr>
+                <w:rFonts w:hint="eastAsia"/>
+                <w:sz w:val="20"/>
+                <w:szCs w:val="20"/>
+              </w:rPr>
+            </w:pPr>
+            <w:r>
+              <w:rPr>
+                <w:rFonts w:hint="eastAsia"/>
+                <w:sz w:val="20"/>
+                <w:szCs w:val="20"/>
+              </w:rPr>
+              <w:t>operate=</w:t>
+            </w:r>
+            <w:r>
+              <w:rPr>
+                <w:rFonts w:hint="eastAsia"/>
+                <w:sz w:val="20"/>
+                <w:szCs w:val="20"/>
+              </w:rPr>
+              <w:t>measure</w:t>
+            </w:r>
+            <w:r>
+              <w:rPr>
+                <w:rFonts w:hint="eastAsia"/>
+                <w:sz w:val="20"/>
+                <w:szCs w:val="20"/>
+              </w:rPr>
+              <w:t>_voltage</w:t>
+            </w:r>
+          </w:p>
+        </w:tc>
+        <w:tc>
+          <w:tcPr>
+            <w:tcW w:w="1508" w:type="dxa"/>
+            <w:vAlign w:val="center"/>
+          </w:tcPr>
+          <w:p>
+            <w:pPr>
+              <w:jc w:val="center"/>
+              <w:rPr>
+                <w:rFonts w:hint="eastAsia"/>
+                <w:sz w:val="20"/>
+                <w:szCs w:val="20"/>
+              </w:rPr>
+            </w:pPr>
+          </w:p>
+        </w:tc>
+        <w:tc>
+          <w:tcPr>
+            <w:tcW w:w="3718" w:type="dxa"/>
+            <w:vAlign w:val="center"/>
+          </w:tcPr>
+          <w:p>
+            <w:pPr>
+              <w:jc w:val="center"/>
+              <w:rPr>
+                <w:rFonts w:hint="eastAsia"/>
+                <w:sz w:val="20"/>
+                <w:szCs w:val="20"/>
+              </w:rPr>
+            </w:pPr>
+            <w:r>
+              <w:rPr>
+                <w:rFonts w:hint="eastAsia"/>
+                <w:sz w:val="20"/>
+                <w:szCs w:val="20"/>
+              </w:rPr>
+              <w:t>测量通道的电压</w:t>
+            </w:r>
+          </w:p>
+        </w:tc>
+      </w:tr>
+      <w:tr>
+        <w:tc>
+          <w:tcPr>
+            <w:tcW w:w="1853" w:type="dxa"/>
+            <w:vMerge/>
+            <w:vAlign w:val="center"/>
+          </w:tcPr>
+          <w:p>
+            <w:pPr>
+              <w:jc w:val="center"/>
+              <w:rPr>
+                <w:rFonts w:hint="eastAsia"/>
+                <w:sz w:val="20"/>
+                <w:szCs w:val="20"/>
+              </w:rPr>
+            </w:pPr>
+          </w:p>
+        </w:tc>
+        <w:tc>
+          <w:tcPr>
+            <w:tcW w:w="3104" w:type="dxa"/>
+            <w:vAlign w:val="center"/>
+          </w:tcPr>
+          <w:p>
+            <w:pPr>
+              <w:jc w:val="center"/>
+              <w:rPr>
+                <w:rFonts w:hint="eastAsia"/>
+                <w:sz w:val="20"/>
+                <w:szCs w:val="20"/>
+              </w:rPr>
+            </w:pPr>
+            <w:r>
+              <w:rPr>
+                <w:rFonts w:hint="eastAsia"/>
+                <w:sz w:val="20"/>
+                <w:szCs w:val="20"/>
+              </w:rPr>
+              <w:t>operate=measure_current</w:t>
+            </w:r>
+          </w:p>
+        </w:tc>
+        <w:tc>
+          <w:tcPr>
+            <w:tcW w:w="1508" w:type="dxa"/>
+            <w:vAlign w:val="center"/>
+          </w:tcPr>
+          <w:p>
+            <w:pPr>
+              <w:jc w:val="center"/>
+              <w:rPr>
+                <w:rFonts w:hint="eastAsia"/>
+                <w:sz w:val="20"/>
+                <w:szCs w:val="20"/>
+              </w:rPr>
+            </w:pPr>
+          </w:p>
+        </w:tc>
+        <w:tc>
+          <w:tcPr>
+            <w:tcW w:w="3718" w:type="dxa"/>
+            <w:vAlign w:val="center"/>
+          </w:tcPr>
+          <w:p>
+            <w:pPr>
+              <w:jc w:val="center"/>
+              <w:rPr>
+                <w:rFonts w:hint="eastAsia"/>
+                <w:sz w:val="20"/>
+                <w:szCs w:val="20"/>
+              </w:rPr>
+            </w:pPr>
+            <w:r>
+              <w:rPr>
+                <w:rFonts w:hint="eastAsia"/>
+                <w:sz w:val="20"/>
+                <w:szCs w:val="20"/>
+              </w:rPr>
+              <w:t>测量通道的</w:t>
+            </w:r>
+            <w:r>
+              <w:rPr>
+                <w:rFonts w:hint="eastAsia"/>
+                <w:sz w:val="20"/>
+                <w:szCs w:val="20"/>
+              </w:rPr>
+              <w:t>电流</w:t>
+            </w:r>
+          </w:p>
+        </w:tc>
+      </w:tr>
+      <w:tr>
+        <w:tc>
+          <w:tcPr>
+            <w:tcW w:w="1853" w:type="dxa"/>
+            <w:vMerge/>
+            <w:vAlign w:val="center"/>
+          </w:tcPr>
+          <w:p>
+            <w:pPr>
+              <w:jc w:val="center"/>
+              <w:rPr>
+                <w:rFonts w:hint="eastAsia"/>
+                <w:sz w:val="20"/>
+                <w:szCs w:val="20"/>
+              </w:rPr>
+            </w:pPr>
+          </w:p>
+        </w:tc>
+        <w:tc>
+          <w:tcPr>
+            <w:tcW w:w="3104" w:type="dxa"/>
+            <w:vAlign w:val="center"/>
+          </w:tcPr>
+          <w:p>
+            <w:pPr>
+              <w:jc w:val="center"/>
+              <w:rPr>
+                <w:rFonts w:hint="eastAsia"/>
+                <w:sz w:val="20"/>
+                <w:szCs w:val="20"/>
+              </w:rPr>
+            </w:pPr>
+            <w:r>
+              <w:rPr>
+                <w:rFonts w:hint="eastAsia"/>
+                <w:sz w:val="20"/>
+                <w:szCs w:val="20"/>
+              </w:rPr>
+              <w:t>operate=measure_</w:t>
+            </w:r>
+            <w:r>
+              <w:rPr>
+                <w:rFonts w:hint="eastAsia"/>
+                <w:sz w:val="20"/>
+                <w:szCs w:val="20"/>
+              </w:rPr>
+              <w:t>power</w:t>
+            </w:r>
+          </w:p>
+        </w:tc>
+        <w:tc>
+          <w:tcPr>
+            <w:tcW w:w="1508" w:type="dxa"/>
+            <w:vAlign w:val="center"/>
+          </w:tcPr>
+          <w:p>
+            <w:pPr>
+              <w:jc w:val="center"/>
+              <w:rPr>
+                <w:rFonts w:hint="eastAsia"/>
+                <w:sz w:val="20"/>
+                <w:szCs w:val="20"/>
+              </w:rPr>
+            </w:pPr>
+          </w:p>
+        </w:tc>
+        <w:tc>
+          <w:tcPr>
+            <w:tcW w:w="3718" w:type="dxa"/>
+            <w:vAlign w:val="center"/>
+          </w:tcPr>
+          <w:p>
+            <w:pPr>
+              <w:jc w:val="center"/>
+              <w:rPr>
+                <w:rFonts w:hint="eastAsia"/>
+                <w:sz w:val="20"/>
+                <w:szCs w:val="20"/>
+              </w:rPr>
+            </w:pPr>
+            <w:r>
+              <w:rPr>
+                <w:rFonts w:hint="eastAsia"/>
+                <w:sz w:val="20"/>
+                <w:szCs w:val="20"/>
+              </w:rPr>
+              <w:t>测量通道的</w:t>
+            </w:r>
+            <w:r>
+              <w:rPr>
+                <w:rFonts w:hint="eastAsia"/>
+                <w:sz w:val="20"/>
+                <w:szCs w:val="20"/>
+              </w:rPr>
+              <w:t>功耗</w:t>
             </w:r>
           </w:p>
         </w:tc>
@@ -29101,6 +30338,7 @@
       </w:pPr>
       <w:bookmarkStart w:id="16" w:name="_Toc156491301"/>
       <w:r>
+        <w:lastRenderedPageBreak/>
         <w:t>Lithium test</w:t>
       </w:r>
       <w:bookmarkEnd w:id="16"/>
@@ -29695,7 +30933,6 @@
                 <w:sz w:val="20"/>
                 <w:szCs w:val="20"/>
               </w:rPr>
-              <w:lastRenderedPageBreak/>
               <w:t>Power_Communication</w:t>
             </w:r>
           </w:p>
@@ -30449,6 +31686,7 @@
                 <w:sz w:val="20"/>
                 <w:szCs w:val="20"/>
               </w:rPr>
+              <w:lastRenderedPageBreak/>
               <w:t>Power_Channel_1</w:t>
             </w:r>
           </w:p>
@@ -31278,7 +32516,6 @@
                 <w:sz w:val="20"/>
                 <w:szCs w:val="20"/>
               </w:rPr>
-              <w:lastRenderedPageBreak/>
               <w:t>Reg_Address</w:t>
             </w:r>
           </w:p>
@@ -31958,6 +33195,7 @@
           <w:b/>
           <w:bCs/>
         </w:rPr>
+        <w:lastRenderedPageBreak/>
         <w:t>R</w:t>
       </w:r>
       <w:r>
@@ -32648,7 +33886,6 @@
                 <w:sz w:val="20"/>
                 <w:szCs w:val="20"/>
               </w:rPr>
-              <w:lastRenderedPageBreak/>
               <w:t>ADC_Setting_Communication</w:t>
             </w:r>
           </w:p>
@@ -33418,6 +34655,7 @@
                 <w:sz w:val="20"/>
                 <w:szCs w:val="20"/>
               </w:rPr>
+              <w:lastRenderedPageBreak/>
               <w:t>Power_Channel_</w:t>
             </w:r>
             <w:r>
@@ -34223,7 +35461,6 @@
                 <w:sz w:val="20"/>
                 <w:szCs w:val="20"/>
               </w:rPr>
-              <w:lastRenderedPageBreak/>
               <w:t>Reg_Address</w:t>
             </w:r>
           </w:p>
@@ -41888,7 +43125,6 @@
   <w:style w:type="character" w:default="1" w:styleId="a0">
     <w:name w:val="Default Paragraph Font"/>
     <w:uiPriority w:val="1"/>
-    <w:semiHidden/>
     <w:unhideWhenUsed/>
   </w:style>
   <w:style w:type="table" w:default="1" w:styleId="a1">
@@ -42303,9 +43539,11 @@
     <w:rsid w:val="0059744B"/>
     <w:rsid w:val="008213F4"/>
     <w:rsid w:val="009673F5"/>
+    <w:rsid w:val="00995804"/>
     <w:rsid w:val="00C07DC1"/>
     <w:rsid w:val="00CA7E0D"/>
     <w:rsid w:val="00CB606A"/>
+    <w:rsid w:val="00CD77D6"/>
     <w:rsid w:val="00E56F21"/>
     <w:rsid w:val="00EB4366"/>
     <w:rsid w:val="00F03879"/>
@@ -43042,10 +44280,6 @@
 </file>
 
 <file path=customXml/item1.xml><?xml version="1.0" encoding="utf-8"?>
-<b:Sources xmlns:b="http://schemas.openxmlformats.org/officeDocument/2006/bibliography" xmlns="http://schemas.openxmlformats.org/officeDocument/2006/bibliography" SelectedStyle="\APASixthEditionOfficeOnline.xsl" StyleName="APA" Version="6"/>
-</file>
-
-<file path=customXml/item2.xml><?xml version="1.0" encoding="utf-8"?>
 <s:customData xmlns="http://www.wps.cn/officeDocument/2013/wpsCustomData" xmlns:s="http://www.wps.cn/officeDocument/2013/wpsCustomData">
   <customSectProps>
     <customSectPr/>
@@ -43056,18 +44290,22 @@
 </s:customData>
 </file>
 
+<file path=customXml/item2.xml><?xml version="1.0" encoding="utf-8"?>
+<b:Sources xmlns:b="http://schemas.openxmlformats.org/officeDocument/2006/bibliography" xmlns="http://schemas.openxmlformats.org/officeDocument/2006/bibliography" SelectedStyle="\APASixthEditionOfficeOnline.xsl" StyleName="APA" Version="6"/>
+</file>
+
 <file path=customXml/itemProps1.xml><?xml version="1.0" encoding="utf-8"?>
+<ds:datastoreItem xmlns:ds="http://schemas.openxmlformats.org/officeDocument/2006/customXml" ds:itemID="{B1977F7D-205B-4081-913C-38D41E755F92}">
+  <ds:schemaRefs>
+    <ds:schemaRef ds:uri="http://www.wps.cn/officeDocument/2013/wpsCustomData"/>
+  </ds:schemaRefs>
+</ds:datastoreItem>
+</file>
+
+<file path=customXml/itemProps2.xml><?xml version="1.0" encoding="utf-8"?>
 <ds:datastoreItem xmlns:ds="http://schemas.openxmlformats.org/officeDocument/2006/customXml" ds:itemID="{D0AC56AA-80F1-4639-BE62-F6B965E8C1FE}">
   <ds:schemaRefs>
     <ds:schemaRef ds:uri="http://schemas.openxmlformats.org/officeDocument/2006/bibliography"/>
   </ds:schemaRefs>
 </ds:datastoreItem>
-</file>
-
-<file path=customXml/itemProps2.xml><?xml version="1.0" encoding="utf-8"?>
-<ds:datastoreItem xmlns:ds="http://schemas.openxmlformats.org/officeDocument/2006/customXml" ds:itemID="{B1977F7D-205B-4081-913C-38D41E755F92}">
-  <ds:schemaRefs>
-    <ds:schemaRef ds:uri="http://www.wps.cn/officeDocument/2013/wpsCustomData"/>
-  </ds:schemaRefs>
-</ds:datastoreItem>
 </file>
</xml_diff>